<commit_message>
creo que ya entendi
</commit_message>
<xml_diff>
--- a/Doc1.docx
+++ b/Doc1.docx
@@ -4,12 +4,15 @@
   <w:body>
     <w:p>
       <w:pPr>
+        <w:tabs>
+          <w:tab w:val="left" w:pos="1875"/>
+        </w:tabs>
         <w:rPr>
           <w:u w:val="single"/>
         </w:rPr>
       </w:pPr>
       <w:r>
-        <w:t>hola</w:t>
+        <w:t>Chau perras</w:t>
       </w:r>
     </w:p>
     <w:sectPr>

</xml_diff>